<commit_message>
Updated epidemiological bulletin script with graph fix
</commit_message>
<xml_diff>
--- a/outputs/Epidemiological_Bulletin_2024W34.docx
+++ b/outputs/Epidemiological_Bulletin_2024W34.docx
@@ -295,7 +295,7 @@
           <w:szCs w:val="20"/>
           <w:color w:val="FF0000"/>
         </w:rPr>
-        <w:t xml:space="preserve">•      Fill in the summary manually</w:t>
+        <w:t xml:space="preserve">•     Fill in the summary manually</w:t>
       </w:r>
     </w:p>
     <w:p>
@@ -330,9 +330,9 @@
         <w:pStyle w:val="Normal"/>
       </w:pPr>
       <w:r>
-        <w:t xml:space="preserve">• Non-bloody Diarrhoea: no suspected cases reported.
+        <w:t xml:space="preserve">• Non-bloody Diarrhoea: 35175 suspected cases — Amhara(5419), Harari(5142), Tigray(4568), SNNP(4163), Dire Dawa(3856), Sidama(3828), Oromia(2495), Somali(2289), Afar(1950), Benishangul Gumz(1465)
 • Malaria: 144640 suspected cases — Amhara(25239), Dire Dawa(23810), Sidama(23453), Afar(22041), Somali(14352), Tigray(10517), SNNP(10414), Benishangul Gumz(7282), Oromia(4643), Harari(2889)
-• Typhoid Fever: no suspected cases reported.
+• Typhoid Fever: 33 suspected cases — Oromia(18), Somali(9), Dire Dawa(4), Tigray(2)
 • Monkeypox: no suspected cases reported.
 • Plague: no suspected cases reported.</w:t>
       </w:r>
@@ -484,7 +484,7 @@
           <w:trHeight w:val="504" w:hRule="auto"/>
           <w:tblHeader/>
         </w:trPr>
-        header 1
+        header1
         <w:tc>
           <w:tcPr>
             <w:tcBorders>
@@ -649,7 +649,7 @@
           <w:trHeight w:val="504" w:hRule="auto"/>
           <w:tblHeader/>
         </w:trPr>
-        header 2
+        header2
         <w:tc>
           <w:tcPr>
             <w:tcBorders>
@@ -750,7 +750,7 @@
                 <w:szCs w:val="22"/>
                 <w:color w:val="FFFFFF"/>
               </w:rPr>
-              <w:t xml:space="preserve">Suspected</w:t>
+              <w:t xml:space="preserve">suspected.x</w:t>
             </w:r>
           </w:p>
         </w:tc>
@@ -802,7 +802,7 @@
                 <w:szCs w:val="22"/>
                 <w:color w:val="FFFFFF"/>
               </w:rPr>
-              <w:t xml:space="preserve">Tested</w:t>
+              <w:t xml:space="preserve">tested.x</w:t>
             </w:r>
           </w:p>
         </w:tc>
@@ -854,7 +854,7 @@
                 <w:szCs w:val="22"/>
                 <w:color w:val="FFFFFF"/>
               </w:rPr>
-              <w:t xml:space="preserve">Confirmed</w:t>
+              <w:t xml:space="preserve">confirmed.x</w:t>
             </w:r>
           </w:p>
         </w:tc>
@@ -906,7 +906,7 @@
                 <w:szCs w:val="22"/>
                 <w:color w:val="FFFFFF"/>
               </w:rPr>
-              <w:t xml:space="preserve">Suspected</w:t>
+              <w:t xml:space="preserve">suspected.y</w:t>
             </w:r>
           </w:p>
         </w:tc>
@@ -958,7 +958,7 @@
                 <w:szCs w:val="22"/>
                 <w:color w:val="FFFFFF"/>
               </w:rPr>
-              <w:t xml:space="preserve">Tested</w:t>
+              <w:t xml:space="preserve">tested.y</w:t>
             </w:r>
           </w:p>
         </w:tc>
@@ -1010,7 +1010,7 @@
                 <w:szCs w:val="22"/>
                 <w:color w:val="FFFFFF"/>
               </w:rPr>
-              <w:t xml:space="preserve">Confirmed</w:t>
+              <w:t xml:space="preserve">confirmed.y</w:t>
             </w:r>
           </w:p>
         </w:tc>
@@ -1019,7 +1019,7 @@
         <w:trPr>
           <w:trHeight w:val="504" w:hRule="auto"/>
         </w:trPr>
-        body 1
+        body1
         <w:tc>
           <w:tcPr>
             <w:tcBorders>
@@ -1068,7 +1068,7 @@
                 <w:szCs w:val="22"/>
                 <w:color w:val="000000"/>
               </w:rPr>
-              <w:t xml:space="preserve">Afp</w:t>
+              <w:t xml:space="preserve">AFP</w:t>
             </w:r>
           </w:p>
         </w:tc>
@@ -1389,7 +1389,7 @@
         <w:trPr>
           <w:trHeight w:val="504" w:hRule="auto"/>
         </w:trPr>
-        body 2
+        body2
         <w:tc>
           <w:tcPr>
             <w:tcBorders>
@@ -1759,7 +1759,7 @@
         <w:trPr>
           <w:trHeight w:val="504" w:hRule="auto"/>
         </w:trPr>
-        body 3
+        body3
         <w:tc>
           <w:tcPr>
             <w:tcBorders>
@@ -2129,7 +2129,7 @@
         <w:trPr>
           <w:trHeight w:val="504" w:hRule="auto"/>
         </w:trPr>
-        body 4
+        body4
         <w:tc>
           <w:tcPr>
             <w:tcBorders>
@@ -2178,7 +2178,7 @@
                 <w:szCs w:val="22"/>
                 <w:color w:val="000000"/>
               </w:rPr>
-              <w:t xml:space="preserve">Diarrhoea_non_bloody</w:t>
+              <w:t xml:space="preserve">Non-bloody Diarrhoea</w:t>
             </w:r>
           </w:p>
         </w:tc>
@@ -2230,7 +2230,7 @@
                 <w:szCs w:val="22"/>
                 <w:color w:val="000000"/>
               </w:rPr>
-              <w:t xml:space="preserve">0</w:t>
+              <w:t xml:space="preserve">35,175</w:t>
             </w:r>
           </w:p>
         </w:tc>
@@ -2386,7 +2386,7 @@
                 <w:szCs w:val="22"/>
                 <w:color w:val="000000"/>
               </w:rPr>
-              <w:t xml:space="preserve">0</w:t>
+              <w:t xml:space="preserve">813,029</w:t>
             </w:r>
           </w:p>
         </w:tc>
@@ -2499,7 +2499,7 @@
         <w:trPr>
           <w:trHeight w:val="504" w:hRule="auto"/>
         </w:trPr>
-        body 5
+        body5
         <w:tc>
           <w:tcPr>
             <w:tcBorders>
@@ -2548,7 +2548,7 @@
                 <w:szCs w:val="22"/>
                 <w:color w:val="000000"/>
               </w:rPr>
-              <w:t xml:space="preserve">Diarrhoea_non_bloodyed</w:t>
+              <w:t xml:space="preserve">Malaria</w:t>
             </w:r>
           </w:p>
         </w:tc>
@@ -2600,7 +2600,7 @@
                 <w:szCs w:val="22"/>
                 <w:color w:val="000000"/>
               </w:rPr>
-              <w:t xml:space="preserve">35,175</w:t>
+              <w:t xml:space="preserve">144,640</w:t>
             </w:r>
           </w:p>
         </w:tc>
@@ -2652,7 +2652,7 @@
                 <w:szCs w:val="22"/>
                 <w:color w:val="000000"/>
               </w:rPr>
-              <w:t xml:space="preserve">0</w:t>
+              <w:t xml:space="preserve">138,717</w:t>
             </w:r>
           </w:p>
         </w:tc>
@@ -2704,7 +2704,7 @@
                 <w:szCs w:val="22"/>
                 <w:color w:val="000000"/>
               </w:rPr>
-              <w:t xml:space="preserve">0</w:t>
+              <w:t xml:space="preserve">40,329</w:t>
             </w:r>
           </w:p>
         </w:tc>
@@ -2756,7 +2756,7 @@
                 <w:szCs w:val="22"/>
                 <w:color w:val="000000"/>
               </w:rPr>
-              <w:t xml:space="preserve">813,029</w:t>
+              <w:t xml:space="preserve">8,011,914</w:t>
             </w:r>
           </w:p>
         </w:tc>
@@ -2808,7 +2808,7 @@
                 <w:szCs w:val="22"/>
                 <w:color w:val="000000"/>
               </w:rPr>
-              <w:t xml:space="preserve">0</w:t>
+              <w:t xml:space="preserve">7,570,205</w:t>
             </w:r>
           </w:p>
         </w:tc>
@@ -2860,7 +2860,7 @@
                 <w:szCs w:val="22"/>
                 <w:color w:val="000000"/>
               </w:rPr>
-              <w:t xml:space="preserve">0</w:t>
+              <w:t xml:space="preserve">3,693,242</w:t>
             </w:r>
           </w:p>
         </w:tc>
@@ -2869,7 +2869,7 @@
         <w:trPr>
           <w:trHeight w:val="504" w:hRule="auto"/>
         </w:trPr>
-        body 6
+        body6
         <w:tc>
           <w:tcPr>
             <w:tcBorders>
@@ -2918,7 +2918,7 @@
                 <w:szCs w:val="22"/>
                 <w:color w:val="000000"/>
               </w:rPr>
-              <w:t xml:space="preserve">Malaria</w:t>
+              <w:t xml:space="preserve">Measles</w:t>
             </w:r>
           </w:p>
         </w:tc>
@@ -2970,7 +2970,7 @@
                 <w:szCs w:val="22"/>
                 <w:color w:val="000000"/>
               </w:rPr>
-              <w:t xml:space="preserve">144,640</w:t>
+              <w:t xml:space="preserve">28</w:t>
             </w:r>
           </w:p>
         </w:tc>
@@ -3022,7 +3022,7 @@
                 <w:szCs w:val="22"/>
                 <w:color w:val="000000"/>
               </w:rPr>
-              <w:t xml:space="preserve">138,717</w:t>
+              <w:t xml:space="preserve">21</w:t>
             </w:r>
           </w:p>
         </w:tc>
@@ -3074,7 +3074,7 @@
                 <w:szCs w:val="22"/>
                 <w:color w:val="000000"/>
               </w:rPr>
-              <w:t xml:space="preserve">40,329</w:t>
+              <w:t xml:space="preserve">3</w:t>
             </w:r>
           </w:p>
         </w:tc>
@@ -3126,7 +3126,7 @@
                 <w:szCs w:val="22"/>
                 <w:color w:val="000000"/>
               </w:rPr>
-              <w:t xml:space="preserve">8,011,914</w:t>
+              <w:t xml:space="preserve">4,360</w:t>
             </w:r>
           </w:p>
         </w:tc>
@@ -3178,7 +3178,7 @@
                 <w:szCs w:val="22"/>
                 <w:color w:val="000000"/>
               </w:rPr>
-              <w:t xml:space="preserve">7,570,205</w:t>
+              <w:t xml:space="preserve">1,343</w:t>
             </w:r>
           </w:p>
         </w:tc>
@@ -3230,7 +3230,7 @@
                 <w:szCs w:val="22"/>
                 <w:color w:val="000000"/>
               </w:rPr>
-              <w:t xml:space="preserve">3,693,242</w:t>
+              <w:t xml:space="preserve">655</w:t>
             </w:r>
           </w:p>
         </w:tc>
@@ -3239,7 +3239,7 @@
         <w:trPr>
           <w:trHeight w:val="504" w:hRule="auto"/>
         </w:trPr>
-        body 7
+        body7
         <w:tc>
           <w:tcPr>
             <w:tcBorders>
@@ -3288,7 +3288,7 @@
                 <w:szCs w:val="22"/>
                 <w:color w:val="000000"/>
               </w:rPr>
-              <w:t xml:space="preserve">Measles</w:t>
+              <w:t xml:space="preserve">Monkeypox</w:t>
             </w:r>
           </w:p>
         </w:tc>
@@ -3340,7 +3340,7 @@
                 <w:szCs w:val="22"/>
                 <w:color w:val="000000"/>
               </w:rPr>
-              <w:t xml:space="preserve">28</w:t>
+              <w:t xml:space="preserve">0</w:t>
             </w:r>
           </w:p>
         </w:tc>
@@ -3392,7 +3392,7 @@
                 <w:szCs w:val="22"/>
                 <w:color w:val="000000"/>
               </w:rPr>
-              <w:t xml:space="preserve">21</w:t>
+              <w:t xml:space="preserve">0</w:t>
             </w:r>
           </w:p>
         </w:tc>
@@ -3444,7 +3444,7 @@
                 <w:szCs w:val="22"/>
                 <w:color w:val="000000"/>
               </w:rPr>
-              <w:t xml:space="preserve">3</w:t>
+              <w:t xml:space="preserve">0</w:t>
             </w:r>
           </w:p>
         </w:tc>
@@ -3496,7 +3496,7 @@
                 <w:szCs w:val="22"/>
                 <w:color w:val="000000"/>
               </w:rPr>
-              <w:t xml:space="preserve">4,360</w:t>
+              <w:t xml:space="preserve">8</w:t>
             </w:r>
           </w:p>
         </w:tc>
@@ -3548,7 +3548,7 @@
                 <w:szCs w:val="22"/>
                 <w:color w:val="000000"/>
               </w:rPr>
-              <w:t xml:space="preserve">1,343</w:t>
+              <w:t xml:space="preserve">4</w:t>
             </w:r>
           </w:p>
         </w:tc>
@@ -3600,7 +3600,7 @@
                 <w:szCs w:val="22"/>
                 <w:color w:val="000000"/>
               </w:rPr>
-              <w:t xml:space="preserve">655</w:t>
+              <w:t xml:space="preserve">0</w:t>
             </w:r>
           </w:p>
         </w:tc>
@@ -3609,7 +3609,7 @@
         <w:trPr>
           <w:trHeight w:val="504" w:hRule="auto"/>
         </w:trPr>
-        body 8
+        body8
         <w:tc>
           <w:tcPr>
             <w:tcBorders>
@@ -3658,7 +3658,7 @@
                 <w:szCs w:val="22"/>
                 <w:color w:val="000000"/>
               </w:rPr>
-              <w:t xml:space="preserve">Monkeypox</w:t>
+              <w:t xml:space="preserve">Plague</w:t>
             </w:r>
           </w:p>
         </w:tc>
@@ -3866,7 +3866,7 @@
                 <w:szCs w:val="22"/>
                 <w:color w:val="000000"/>
               </w:rPr>
-              <w:t xml:space="preserve">8</w:t>
+              <w:t xml:space="preserve">13</w:t>
             </w:r>
           </w:p>
         </w:tc>
@@ -3918,7 +3918,7 @@
                 <w:szCs w:val="22"/>
                 <w:color w:val="000000"/>
               </w:rPr>
-              <w:t xml:space="preserve">4</w:t>
+              <w:t xml:space="preserve">1</w:t>
             </w:r>
           </w:p>
         </w:tc>
@@ -3979,377 +3979,7 @@
         <w:trPr>
           <w:trHeight w:val="504" w:hRule="auto"/>
         </w:trPr>
-        body 9
-        <w:tc>
-          <w:tcPr>
-            <w:tcBorders>
-              <w:bottom w:val="single" w:sz="6" w:space="0" w:color="000000"/>
-              <w:top w:val="single" w:sz="6" w:space="0" w:color="000000"/>
-              <w:left w:val="single" w:sz="12" w:space="0" w:color="000000"/>
-              <w:right w:val="single" w:sz="6" w:space="0" w:color="000000"/>
-            </w:tcBorders>
-            <w:shd w:val="clear" w:color="auto" w:fill="E6F5FF"/>
-            <w:tcMar>
-              <w:top w:w="0" w:type="dxa"/>
-              <w:bottom w:w="0" w:type="dxa"/>
-              <w:left w:w="0" w:type="dxa"/>
-              <w:right w:w="0" w:type="dxa"/>
-            </w:tcMar>
-            <w:vAlign w:val="center"/>
-          </w:tcPr>
-          <w:p>
-            <w:pPr>
-              <w:jc w:val="left"/>
-              <w:pBdr>
-                <w:bottom w:val="none" w:sz="0" w:space="0" w:color="000000"/>
-                <w:top w:val="none" w:sz="0" w:space="0" w:color="000000"/>
-                <w:left w:val="none" w:sz="0" w:space="0" w:color="000000"/>
-                <w:right w:val="none" w:sz="0" w:space="0" w:color="000000"/>
-              </w:pBdr>
-              <w:spacing w:after="100" w:before="100" w:line="240"/>
-              <w:ind w:left="100" w:right="100" w:firstLine="0" w:firstLineChars="0"/>
-              <w:rPr>
-                <w:rFonts w:ascii="Arial" w:hAnsi="Arial" w:eastAsia="Arial" w:cs="Arial"/>
-                <w:i w:val="false"/>
-                <w:b w:val="true"/>
-                <w:u w:val="none"/>
-                <w:sz w:val="22"/>
-                <w:szCs w:val="22"/>
-                <w:color w:val="000000"/>
-              </w:rPr>
-            </w:pPr>
-            <w:r>
-              <w:rPr>
-                <w:rFonts w:ascii="Arial" w:hAnsi="Arial" w:eastAsia="Arial" w:cs="Arial"/>
-                <w:i w:val="false"/>
-                <w:b w:val="true"/>
-                <w:u w:val="none"/>
-                <w:sz w:val="22"/>
-                <w:szCs w:val="22"/>
-                <w:color w:val="000000"/>
-              </w:rPr>
-              <w:t xml:space="preserve">Plague</w:t>
-            </w:r>
-          </w:p>
-        </w:tc>
-        <w:tc>
-          <w:tcPr>
-            <w:tcBorders>
-              <w:bottom w:val="single" w:sz="6" w:space="0" w:color="000000"/>
-              <w:top w:val="single" w:sz="6" w:space="0" w:color="000000"/>
-              <w:left w:val="single" w:sz="6" w:space="0" w:color="000000"/>
-              <w:right w:val="single" w:sz="6" w:space="0" w:color="000000"/>
-            </w:tcBorders>
-            <w:shd w:val="clear" w:color="auto" w:fill="FFFFFF"/>
-            <w:tcMar>
-              <w:top w:w="0" w:type="dxa"/>
-              <w:bottom w:w="0" w:type="dxa"/>
-              <w:left w:w="0" w:type="dxa"/>
-              <w:right w:w="0" w:type="dxa"/>
-            </w:tcMar>
-            <w:vAlign w:val="center"/>
-          </w:tcPr>
-          <w:p>
-            <w:pPr>
-              <w:jc w:val="center"/>
-              <w:pBdr>
-                <w:bottom w:val="none" w:sz="0" w:space="0" w:color="000000"/>
-                <w:top w:val="none" w:sz="0" w:space="0" w:color="000000"/>
-                <w:left w:val="none" w:sz="0" w:space="0" w:color="000000"/>
-                <w:right w:val="none" w:sz="0" w:space="0" w:color="000000"/>
-              </w:pBdr>
-              <w:spacing w:after="100" w:before="100" w:line="240"/>
-              <w:ind w:left="100" w:right="100" w:firstLine="0" w:firstLineChars="0"/>
-              <w:rPr>
-                <w:rFonts w:ascii="Arial" w:hAnsi="Arial" w:eastAsia="Arial" w:cs="Arial"/>
-                <w:i w:val="false"/>
-                <w:b w:val="false"/>
-                <w:u w:val="none"/>
-                <w:sz w:val="22"/>
-                <w:szCs w:val="22"/>
-                <w:color w:val="000000"/>
-              </w:rPr>
-            </w:pPr>
-            <w:r>
-              <w:rPr>
-                <w:rFonts w:ascii="Arial" w:hAnsi="Arial" w:eastAsia="Arial" w:cs="Arial"/>
-                <w:i w:val="false"/>
-                <w:b w:val="false"/>
-                <w:u w:val="none"/>
-                <w:sz w:val="22"/>
-                <w:szCs w:val="22"/>
-                <w:color w:val="000000"/>
-              </w:rPr>
-              <w:t xml:space="preserve">0</w:t>
-            </w:r>
-          </w:p>
-        </w:tc>
-        <w:tc>
-          <w:tcPr>
-            <w:tcBorders>
-              <w:bottom w:val="single" w:sz="6" w:space="0" w:color="000000"/>
-              <w:top w:val="single" w:sz="6" w:space="0" w:color="000000"/>
-              <w:left w:val="single" w:sz="6" w:space="0" w:color="000000"/>
-              <w:right w:val="single" w:sz="6" w:space="0" w:color="000000"/>
-            </w:tcBorders>
-            <w:shd w:val="clear" w:color="auto" w:fill="FFFFFF"/>
-            <w:tcMar>
-              <w:top w:w="0" w:type="dxa"/>
-              <w:bottom w:w="0" w:type="dxa"/>
-              <w:left w:w="0" w:type="dxa"/>
-              <w:right w:w="0" w:type="dxa"/>
-            </w:tcMar>
-            <w:vAlign w:val="center"/>
-          </w:tcPr>
-          <w:p>
-            <w:pPr>
-              <w:jc w:val="center"/>
-              <w:pBdr>
-                <w:bottom w:val="none" w:sz="0" w:space="0" w:color="000000"/>
-                <w:top w:val="none" w:sz="0" w:space="0" w:color="000000"/>
-                <w:left w:val="none" w:sz="0" w:space="0" w:color="000000"/>
-                <w:right w:val="none" w:sz="0" w:space="0" w:color="000000"/>
-              </w:pBdr>
-              <w:spacing w:after="100" w:before="100" w:line="240"/>
-              <w:ind w:left="100" w:right="100" w:firstLine="0" w:firstLineChars="0"/>
-              <w:rPr>
-                <w:rFonts w:ascii="Arial" w:hAnsi="Arial" w:eastAsia="Arial" w:cs="Arial"/>
-                <w:i w:val="false"/>
-                <w:b w:val="false"/>
-                <w:u w:val="none"/>
-                <w:sz w:val="22"/>
-                <w:szCs w:val="22"/>
-                <w:color w:val="000000"/>
-              </w:rPr>
-            </w:pPr>
-            <w:r>
-              <w:rPr>
-                <w:rFonts w:ascii="Arial" w:hAnsi="Arial" w:eastAsia="Arial" w:cs="Arial"/>
-                <w:i w:val="false"/>
-                <w:b w:val="false"/>
-                <w:u w:val="none"/>
-                <w:sz w:val="22"/>
-                <w:szCs w:val="22"/>
-                <w:color w:val="000000"/>
-              </w:rPr>
-              <w:t xml:space="preserve">0</w:t>
-            </w:r>
-          </w:p>
-        </w:tc>
-        <w:tc>
-          <w:tcPr>
-            <w:tcBorders>
-              <w:bottom w:val="single" w:sz="6" w:space="0" w:color="000000"/>
-              <w:top w:val="single" w:sz="6" w:space="0" w:color="000000"/>
-              <w:left w:val="single" w:sz="6" w:space="0" w:color="000000"/>
-              <w:right w:val="single" w:sz="6" w:space="0" w:color="000000"/>
-            </w:tcBorders>
-            <w:shd w:val="clear" w:color="auto" w:fill="FFFFFF"/>
-            <w:tcMar>
-              <w:top w:w="0" w:type="dxa"/>
-              <w:bottom w:w="0" w:type="dxa"/>
-              <w:left w:w="0" w:type="dxa"/>
-              <w:right w:w="0" w:type="dxa"/>
-            </w:tcMar>
-            <w:vAlign w:val="center"/>
-          </w:tcPr>
-          <w:p>
-            <w:pPr>
-              <w:jc w:val="center"/>
-              <w:pBdr>
-                <w:bottom w:val="none" w:sz="0" w:space="0" w:color="000000"/>
-                <w:top w:val="none" w:sz="0" w:space="0" w:color="000000"/>
-                <w:left w:val="none" w:sz="0" w:space="0" w:color="000000"/>
-                <w:right w:val="none" w:sz="0" w:space="0" w:color="000000"/>
-              </w:pBdr>
-              <w:spacing w:after="100" w:before="100" w:line="240"/>
-              <w:ind w:left="100" w:right="100" w:firstLine="0" w:firstLineChars="0"/>
-              <w:rPr>
-                <w:rFonts w:ascii="Arial" w:hAnsi="Arial" w:eastAsia="Arial" w:cs="Arial"/>
-                <w:i w:val="false"/>
-                <w:b w:val="false"/>
-                <w:u w:val="none"/>
-                <w:sz w:val="22"/>
-                <w:szCs w:val="22"/>
-                <w:color w:val="000000"/>
-              </w:rPr>
-            </w:pPr>
-            <w:r>
-              <w:rPr>
-                <w:rFonts w:ascii="Arial" w:hAnsi="Arial" w:eastAsia="Arial" w:cs="Arial"/>
-                <w:i w:val="false"/>
-                <w:b w:val="false"/>
-                <w:u w:val="none"/>
-                <w:sz w:val="22"/>
-                <w:szCs w:val="22"/>
-                <w:color w:val="000000"/>
-              </w:rPr>
-              <w:t xml:space="preserve">0</w:t>
-            </w:r>
-          </w:p>
-        </w:tc>
-        <w:tc>
-          <w:tcPr>
-            <w:tcBorders>
-              <w:bottom w:val="single" w:sz="6" w:space="0" w:color="000000"/>
-              <w:top w:val="single" w:sz="6" w:space="0" w:color="000000"/>
-              <w:left w:val="single" w:sz="6" w:space="0" w:color="000000"/>
-              <w:right w:val="single" w:sz="6" w:space="0" w:color="000000"/>
-            </w:tcBorders>
-            <w:shd w:val="clear" w:color="auto" w:fill="FFFFFF"/>
-            <w:tcMar>
-              <w:top w:w="0" w:type="dxa"/>
-              <w:bottom w:w="0" w:type="dxa"/>
-              <w:left w:w="0" w:type="dxa"/>
-              <w:right w:w="0" w:type="dxa"/>
-            </w:tcMar>
-            <w:vAlign w:val="center"/>
-          </w:tcPr>
-          <w:p>
-            <w:pPr>
-              <w:jc w:val="center"/>
-              <w:pBdr>
-                <w:bottom w:val="none" w:sz="0" w:space="0" w:color="000000"/>
-                <w:top w:val="none" w:sz="0" w:space="0" w:color="000000"/>
-                <w:left w:val="none" w:sz="0" w:space="0" w:color="000000"/>
-                <w:right w:val="none" w:sz="0" w:space="0" w:color="000000"/>
-              </w:pBdr>
-              <w:spacing w:after="100" w:before="100" w:line="240"/>
-              <w:ind w:left="100" w:right="100" w:firstLine="0" w:firstLineChars="0"/>
-              <w:rPr>
-                <w:rFonts w:ascii="Arial" w:hAnsi="Arial" w:eastAsia="Arial" w:cs="Arial"/>
-                <w:i w:val="false"/>
-                <w:b w:val="false"/>
-                <w:u w:val="none"/>
-                <w:sz w:val="22"/>
-                <w:szCs w:val="22"/>
-                <w:color w:val="000000"/>
-              </w:rPr>
-            </w:pPr>
-            <w:r>
-              <w:rPr>
-                <w:rFonts w:ascii="Arial" w:hAnsi="Arial" w:eastAsia="Arial" w:cs="Arial"/>
-                <w:i w:val="false"/>
-                <w:b w:val="false"/>
-                <w:u w:val="none"/>
-                <w:sz w:val="22"/>
-                <w:szCs w:val="22"/>
-                <w:color w:val="000000"/>
-              </w:rPr>
-              <w:t xml:space="preserve">13</w:t>
-            </w:r>
-          </w:p>
-        </w:tc>
-        <w:tc>
-          <w:tcPr>
-            <w:tcBorders>
-              <w:bottom w:val="single" w:sz="6" w:space="0" w:color="000000"/>
-              <w:top w:val="single" w:sz="6" w:space="0" w:color="000000"/>
-              <w:left w:val="single" w:sz="6" w:space="0" w:color="000000"/>
-              <w:right w:val="single" w:sz="6" w:space="0" w:color="000000"/>
-            </w:tcBorders>
-            <w:shd w:val="clear" w:color="auto" w:fill="FFFFFF"/>
-            <w:tcMar>
-              <w:top w:w="0" w:type="dxa"/>
-              <w:bottom w:w="0" w:type="dxa"/>
-              <w:left w:w="0" w:type="dxa"/>
-              <w:right w:w="0" w:type="dxa"/>
-            </w:tcMar>
-            <w:vAlign w:val="center"/>
-          </w:tcPr>
-          <w:p>
-            <w:pPr>
-              <w:jc w:val="center"/>
-              <w:pBdr>
-                <w:bottom w:val="none" w:sz="0" w:space="0" w:color="000000"/>
-                <w:top w:val="none" w:sz="0" w:space="0" w:color="000000"/>
-                <w:left w:val="none" w:sz="0" w:space="0" w:color="000000"/>
-                <w:right w:val="none" w:sz="0" w:space="0" w:color="000000"/>
-              </w:pBdr>
-              <w:spacing w:after="100" w:before="100" w:line="240"/>
-              <w:ind w:left="100" w:right="100" w:firstLine="0" w:firstLineChars="0"/>
-              <w:rPr>
-                <w:rFonts w:ascii="Arial" w:hAnsi="Arial" w:eastAsia="Arial" w:cs="Arial"/>
-                <w:i w:val="false"/>
-                <w:b w:val="false"/>
-                <w:u w:val="none"/>
-                <w:sz w:val="22"/>
-                <w:szCs w:val="22"/>
-                <w:color w:val="000000"/>
-              </w:rPr>
-            </w:pPr>
-            <w:r>
-              <w:rPr>
-                <w:rFonts w:ascii="Arial" w:hAnsi="Arial" w:eastAsia="Arial" w:cs="Arial"/>
-                <w:i w:val="false"/>
-                <w:b w:val="false"/>
-                <w:u w:val="none"/>
-                <w:sz w:val="22"/>
-                <w:szCs w:val="22"/>
-                <w:color w:val="000000"/>
-              </w:rPr>
-              <w:t xml:space="preserve">1</w:t>
-            </w:r>
-          </w:p>
-        </w:tc>
-        <w:tc>
-          <w:tcPr>
-            <w:tcBorders>
-              <w:bottom w:val="single" w:sz="6" w:space="0" w:color="000000"/>
-              <w:top w:val="single" w:sz="6" w:space="0" w:color="000000"/>
-              <w:left w:val="single" w:sz="6" w:space="0" w:color="000000"/>
-              <w:right w:val="single" w:sz="12" w:space="0" w:color="000000"/>
-            </w:tcBorders>
-            <w:shd w:val="clear" w:color="auto" w:fill="FFFFFF"/>
-            <w:tcMar>
-              <w:top w:w="0" w:type="dxa"/>
-              <w:bottom w:w="0" w:type="dxa"/>
-              <w:left w:w="0" w:type="dxa"/>
-              <w:right w:w="0" w:type="dxa"/>
-            </w:tcMar>
-            <w:vAlign w:val="center"/>
-          </w:tcPr>
-          <w:p>
-            <w:pPr>
-              <w:jc w:val="center"/>
-              <w:pBdr>
-                <w:bottom w:val="none" w:sz="0" w:space="0" w:color="000000"/>
-                <w:top w:val="none" w:sz="0" w:space="0" w:color="000000"/>
-                <w:left w:val="none" w:sz="0" w:space="0" w:color="000000"/>
-                <w:right w:val="none" w:sz="0" w:space="0" w:color="000000"/>
-              </w:pBdr>
-              <w:spacing w:after="100" w:before="100" w:line="240"/>
-              <w:ind w:left="100" w:right="100" w:firstLine="0" w:firstLineChars="0"/>
-              <w:rPr>
-                <w:rFonts w:ascii="Arial" w:hAnsi="Arial" w:eastAsia="Arial" w:cs="Arial"/>
-                <w:i w:val="false"/>
-                <w:b w:val="false"/>
-                <w:u w:val="none"/>
-                <w:sz w:val="22"/>
-                <w:szCs w:val="22"/>
-                <w:color w:val="000000"/>
-              </w:rPr>
-            </w:pPr>
-            <w:r>
-              <w:rPr>
-                <w:rFonts w:ascii="Arial" w:hAnsi="Arial" w:eastAsia="Arial" w:cs="Arial"/>
-                <w:i w:val="false"/>
-                <w:b w:val="false"/>
-                <w:u w:val="none"/>
-                <w:sz w:val="22"/>
-                <w:szCs w:val="22"/>
-                <w:color w:val="000000"/>
-              </w:rPr>
-              <w:t xml:space="preserve">0</w:t>
-            </w:r>
-          </w:p>
-        </w:tc>
-      </w:tr>
-      <w:tr>
-        <w:trPr>
-          <w:trHeight w:val="504" w:hRule="auto"/>
-        </w:trPr>
-        body10
+        body9
         <w:tc>
           <w:tcPr>
             <w:tcBorders>
@@ -4398,7 +4028,7 @@
                 <w:szCs w:val="22"/>
                 <w:color w:val="000000"/>
               </w:rPr>
-              <w:t xml:space="preserve">Typhoid_fever</w:t>
+              <w:t xml:space="preserve">Typhoid Fever</w:t>
             </w:r>
           </w:p>
         </w:tc>
@@ -5282,7 +4912,7 @@
         <w:pStyle w:val="Normal"/>
       </w:pPr>
       <w:r>
-        <w:t xml:space="preserve">• Cumulatively, in 2024, 395 maternal deaths have been recorded across the country, as depicted on the map.</w:t>
+        <w:t xml:space="preserve">• Cumulatively, in 2024, 410 maternal deaths have been recorded across the country, as depicted on the map.</w:t>
       </w:r>
     </w:p>
     <w:p>
@@ -5290,7 +4920,7 @@
         <w:pStyle w:val="Normal"/>
       </w:pPr>
       <w:r>
-        <w:t xml:space="preserve">• Regions with darker shades (Sidama, Amhara, Tigray) indicate those with a higher number of reported maternal deaths.</w:t>
+        <w:t xml:space="preserve">• Regions with darker shades (Amhara, Tigray, Addis Ababa) indicate those with a higher number of reported maternal deaths.</w:t>
       </w:r>
     </w:p>
     <w:p>

</xml_diff>